<commit_message>
Fixed typo in ARSE.
</commit_message>
<xml_diff>
--- a/media/active-reading-support-environment.docx
+++ b/media/active-reading-support-environment.docx
@@ -1,6 +1,6 @@
 
 <file path=word/document.xml><?xml version="1.0" encoding="utf-8"?>
-<w:document xmlns:ve="http://schemas.openxmlformats.org/markup-compatibility/2006" xmlns:o="urn:schemas-microsoft-com:office:office" xmlns:r="http://schemas.openxmlformats.org/officeDocument/2006/relationships" xmlns:m="http://schemas.openxmlformats.org/officeDocument/2006/math" xmlns:v="urn:schemas-microsoft-com:vml" xmlns:wp="http://schemas.openxmlformats.org/drawingml/2006/wordprocessingDrawing" xmlns:w10="urn:schemas-microsoft-com:office:word" xmlns:w="http://schemas.openxmlformats.org/wordprocessingml/2006/main" xmlns:wne="http://schemas.microsoft.com/office/word/2006/wordml">
+<w:document xmlns:wpc="http://schemas.microsoft.com/office/word/2010/wordprocessingCanvas" xmlns:mo="http://schemas.microsoft.com/office/mac/office/2008/main" xmlns:mc="http://schemas.openxmlformats.org/markup-compatibility/2006" xmlns:mv="urn:schemas-microsoft-com:mac:vml" xmlns:o="urn:schemas-microsoft-com:office:office" xmlns:r="http://schemas.openxmlformats.org/officeDocument/2006/relationships" xmlns:m="http://schemas.openxmlformats.org/officeDocument/2006/math" xmlns:v="urn:schemas-microsoft-com:vml" xmlns:wp14="http://schemas.microsoft.com/office/word/2010/wordprocessingDrawing" xmlns:wp="http://schemas.openxmlformats.org/drawingml/2006/wordprocessingDrawing" xmlns:w10="urn:schemas-microsoft-com:office:word" xmlns:w="http://schemas.openxmlformats.org/wordprocessingml/2006/main" xmlns:w14="http://schemas.microsoft.com/office/word/2010/wordml" xmlns:wpg="http://schemas.microsoft.com/office/word/2010/wordprocessingGroup" xmlns:wpi="http://schemas.microsoft.com/office/word/2010/wordprocessingInk" xmlns:wne="http://schemas.microsoft.com/office/word/2006/wordml" xmlns:wps="http://schemas.microsoft.com/office/word/2010/wordprocessingShape" mc:Ignorable="w14 wp14">
   <w:body>
     <w:p>
       <w:pPr>
@@ -61,8 +61,6 @@
       <w:r>
         <w:t>Author</w:t>
       </w:r>
-      <w:bookmarkStart w:id="0" w:name="_GoBack"/>
-      <w:bookmarkEnd w:id="0"/>
     </w:p>
     <w:p>
       <w:r>
@@ -117,8 +115,13 @@
         <w:t xml:space="preserve">A paragraph that captures the essential ideas </w:t>
       </w:r>
       <w:r>
-        <w:t>of the reading in 3-4 paragraphs</w:t>
-      </w:r>
+        <w:t xml:space="preserve">of the reading in 3-4 </w:t>
+      </w:r>
+      <w:r>
+        <w:t>sentences</w:t>
+      </w:r>
+      <w:bookmarkStart w:id="0" w:name="_GoBack"/>
+      <w:bookmarkEnd w:id="0"/>
       <w:r>
         <w:t>.</w:t>
       </w:r>
@@ -270,11 +273,7 @@
         <w:t xml:space="preserve"> b</w:t>
       </w:r>
       <w:r>
-        <w:t xml:space="preserve">e safe from disaster and </w:t>
-      </w:r>
-      <w:proofErr w:type="gramStart"/>
-      <w:r>
-        <w:t>loss, making</w:t>
+        <w:t>e safe from disaster and loss, making</w:t>
       </w:r>
       <w:r>
         <w:t xml:space="preserve"> sure </w:t>
@@ -283,11 +282,7 @@
         <w:t xml:space="preserve">that </w:t>
       </w:r>
       <w:r>
-        <w:t>you revisit</w:t>
-      </w:r>
-      <w:proofErr w:type="gramEnd"/>
-      <w:r>
-        <w:t xml:space="preserve"> the </w:t>
+        <w:t xml:space="preserve">you revisit the </w:t>
       </w:r>
       <w:r>
         <w:t xml:space="preserve">specific </w:t>
@@ -307,7 +302,7 @@
 </file>
 
 <file path=word/styles.xml><?xml version="1.0" encoding="utf-8"?>
-<w:styles xmlns:r="http://schemas.openxmlformats.org/officeDocument/2006/relationships" xmlns:w="http://schemas.openxmlformats.org/wordprocessingml/2006/main">
+<w:styles xmlns:mc="http://schemas.openxmlformats.org/markup-compatibility/2006" xmlns:r="http://schemas.openxmlformats.org/officeDocument/2006/relationships" xmlns:w="http://schemas.openxmlformats.org/wordprocessingml/2006/main" xmlns:w14="http://schemas.microsoft.com/office/word/2010/wordml" mc:Ignorable="w14">
   <w:docDefaults>
     <w:rPrDefault>
       <w:rPr>
@@ -319,7 +314,7 @@
     </w:rPrDefault>
     <w:pPrDefault/>
   </w:docDefaults>
-  <w:latentStyles w:defLockedState="0" w:defUIPriority="99" w:defSemiHidden="1" w:defUnhideWhenUsed="1" w:defQFormat="0" w:count="267">
+  <w:latentStyles w:defLockedState="0" w:defUIPriority="99" w:defSemiHidden="1" w:defUnhideWhenUsed="1" w:defQFormat="0" w:count="276">
     <w:lsdException w:name="Normal" w:semiHidden="0" w:uiPriority="0" w:unhideWhenUsed="0" w:qFormat="1"/>
     <w:lsdException w:name="heading 1" w:semiHidden="0" w:uiPriority="9" w:unhideWhenUsed="0" w:qFormat="1"/>
     <w:lsdException w:name="heading 2" w:uiPriority="9" w:qFormat="1"/>
@@ -570,7 +565,6 @@
     <w:uiPriority w:val="99"/>
     <w:semiHidden/>
     <w:unhideWhenUsed/>
-    <w:qFormat/>
     <w:tblPr>
       <w:tblInd w:w="0" w:type="dxa"/>
       <w:tblCellMar>

</xml_diff>